<commit_message>
Revert "remove auto generated files and steamVR"
This reverts commit bcc8439f253327dc804525a6dc3ca4c0a23eeeb6.
</commit_message>
<xml_diff>
--- a/Assets/Test/MSAdvancedCameraController/Documentation/Documentation.docx
+++ b/Assets/Test/MSAdvancedCameraController/Documentation/Documentation.docx
@@ -1,3 +1,994 @@
+
+<file path=word/document.xml><?xml version="1.0" encoding="utf-8"?>
+<w:document xmlns:wpc="http://schemas.microsoft.com/office/word/2010/wordprocessingCanvas" xmlns:mc="http://schemas.openxmlformats.org/markup-compatibility/2006" xmlns:o="urn:schemas-microsoft-com:office:office" xmlns:r="http://schemas.openxmlformats.org/officeDocument/2006/relationships" xmlns:m="http://schemas.openxmlformats.org/officeDocument/2006/math" xmlns:v="urn:schemas-microsoft-com:vml" xmlns:wp14="http://schemas.microsoft.com/office/word/2010/wordprocessingDrawing" xmlns:wp="http://schemas.openxmlformats.org/drawingml/2006/wordprocessingDrawing" xmlns:w10="urn:schemas-microsoft-com:office:word" xmlns:w="http://schemas.openxmlformats.org/wordprocessingml/2006/main" xmlns:w14="http://schemas.microsoft.com/office/word/2010/wordml" xmlns:wpg="http://schemas.microsoft.com/office/word/2010/wordprocessingGroup" xmlns:wpi="http://schemas.microsoft.com/office/word/2010/wordprocessingInk" xmlns:wne="http://schemas.microsoft.com/office/word/2006/wordml" xmlns:wps="http://schemas.microsoft.com/office/word/2010/wordprocessingShape" mc:Ignorable="w14 wp14">
+  <w:body>
+    <w:p>
+      <w:pPr>
+        <w:jc w:val="center"/>
+        <w:rPr>
+          <w:b/>
+          <w:sz w:val="48"/>
+          <w:szCs w:val="48"/>
+          <w:u w:val="single"/>
+          <w:lang w:val="en-US"/>
+        </w:rPr>
+      </w:pPr>
+      <w:r>
+        <w:rPr>
+          <w:b/>
+          <w:sz w:val="48"/>
+          <w:szCs w:val="48"/>
+          <w:u w:val="single"/>
+          <w:lang w:val="en-US"/>
+        </w:rPr>
+        <w:t xml:space="preserve">MS </w:t>
+      </w:r>
+      <w:r>
+        <w:rPr>
+          <w:b/>
+          <w:sz w:val="48"/>
+          <w:szCs w:val="48"/>
+          <w:u w:val="single"/>
+          <w:lang w:val="en-US"/>
+        </w:rPr>
+        <w:t>Advanced Camera Controller</w:t>
+      </w:r>
+    </w:p>
+    <w:p>
+      <w:pPr>
+        <w:jc w:val="center"/>
+        <w:rPr>
+          <w:b/>
+          <w:sz w:val="48"/>
+          <w:szCs w:val="48"/>
+          <w:lang w:val="en-US"/>
+        </w:rPr>
+      </w:pPr>
+    </w:p>
+    <w:p>
+      <w:pPr>
+        <w:spacing w:after="0" w:line="240" w:lineRule="auto"/>
+        <w:jc w:val="both"/>
+        <w:rPr>
+          <w:sz w:val="24"/>
+          <w:szCs w:val="24"/>
+          <w:lang w:val="en-US"/>
+        </w:rPr>
+      </w:pPr>
+      <w:r>
+        <w:rPr>
+          <w:b/>
+          <w:sz w:val="24"/>
+          <w:szCs w:val="24"/>
+          <w:lang w:val="en-US"/>
+        </w:rPr>
+        <w:t>Created by:</w:t>
+      </w:r>
+      <w:r>
+        <w:rPr>
+          <w:sz w:val="24"/>
+          <w:szCs w:val="24"/>
+          <w:lang w:val="en-US"/>
+        </w:rPr>
+        <w:t xml:space="preserve"> Marcos Ismael Schultz</w:t>
+      </w:r>
+    </w:p>
+    <w:p>
+      <w:pPr>
+        <w:spacing w:after="0" w:line="240" w:lineRule="auto"/>
+        <w:jc w:val="both"/>
+        <w:rPr>
+          <w:sz w:val="24"/>
+          <w:szCs w:val="24"/>
+          <w:lang w:val="en-US"/>
+        </w:rPr>
+      </w:pPr>
+      <w:r>
+        <w:rPr>
+          <w:b/>
+          <w:sz w:val="24"/>
+          <w:szCs w:val="24"/>
+          <w:lang w:val="en-US"/>
+        </w:rPr>
+        <w:t>Age:</w:t>
+      </w:r>
+      <w:r>
+        <w:rPr>
+          <w:sz w:val="24"/>
+          <w:szCs w:val="24"/>
+          <w:lang w:val="en-US"/>
+        </w:rPr>
+        <w:t xml:space="preserve"> 20</w:t>
+      </w:r>
+    </w:p>
+    <w:p>
+      <w:pPr>
+        <w:spacing w:after="0" w:line="240" w:lineRule="auto"/>
+        <w:jc w:val="both"/>
+        <w:rPr>
+          <w:sz w:val="24"/>
+          <w:szCs w:val="24"/>
+        </w:rPr>
+      </w:pPr>
+      <w:r>
+        <w:rPr>
+          <w:b/>
+          <w:sz w:val="24"/>
+          <w:szCs w:val="24"/>
+        </w:rPr>
+        <w:t>Fórum:</w:t>
+      </w:r>
+      <w:r>
+        <w:rPr>
+          <w:sz w:val="24"/>
+          <w:szCs w:val="24"/>
+        </w:rPr>
+        <w:t xml:space="preserve"> </w:t>
+      </w:r>
+      <w:hyperlink r:id="rId6" w:history="1">
+        <w:r>
+          <w:rPr>
+            <w:rStyle w:val="Hyperlink"/>
+            <w:sz w:val="24"/>
+            <w:szCs w:val="24"/>
+          </w:rPr>
+          <w:t>www.schultzgames.com</w:t>
+        </w:r>
+      </w:hyperlink>
+    </w:p>
+    <w:p>
+      <w:pPr>
+        <w:spacing w:after="0" w:line="240" w:lineRule="auto"/>
+        <w:jc w:val="both"/>
+        <w:rPr>
+          <w:sz w:val="24"/>
+          <w:szCs w:val="24"/>
+        </w:rPr>
+      </w:pPr>
+      <w:r>
+        <w:rPr>
+          <w:b/>
+          <w:sz w:val="24"/>
+          <w:szCs w:val="24"/>
+        </w:rPr>
+        <w:t xml:space="preserve">Email: </w:t>
+      </w:r>
+      <w:hyperlink r:id="rId7" w:history="1">
+        <w:r>
+          <w:rPr>
+            <w:rStyle w:val="Hyperlink"/>
+            <w:sz w:val="24"/>
+            <w:szCs w:val="24"/>
+          </w:rPr>
+          <w:t>marcos11-24@hotmail.com</w:t>
+        </w:r>
+      </w:hyperlink>
+    </w:p>
+    <w:p>
+      <w:pPr>
+        <w:spacing w:after="0" w:line="240" w:lineRule="auto"/>
+        <w:jc w:val="both"/>
+        <w:rPr>
+          <w:sz w:val="24"/>
+          <w:szCs w:val="24"/>
+        </w:rPr>
+      </w:pPr>
+    </w:p>
+    <w:p>
+      <w:pPr>
+        <w:spacing w:after="0" w:line="240" w:lineRule="auto"/>
+        <w:jc w:val="both"/>
+        <w:rPr>
+          <w:sz w:val="24"/>
+          <w:szCs w:val="24"/>
+        </w:rPr>
+      </w:pPr>
+    </w:p>
+    <w:p>
+      <w:pPr>
+        <w:spacing w:after="0" w:line="240" w:lineRule="auto"/>
+        <w:jc w:val="both"/>
+        <w:rPr>
+          <w:sz w:val="24"/>
+          <w:szCs w:val="24"/>
+        </w:rPr>
+      </w:pPr>
+    </w:p>
+    <w:p>
+      <w:pPr>
+        <w:spacing w:after="0" w:line="240" w:lineRule="auto"/>
+        <w:ind w:firstLine="360"/>
+        <w:jc w:val="both"/>
+        <w:rPr>
+          <w:sz w:val="24"/>
+          <w:szCs w:val="24"/>
+          <w:lang w:val="en-US"/>
+        </w:rPr>
+      </w:pPr>
+      <w:r>
+        <w:rPr>
+          <w:sz w:val="24"/>
+          <w:szCs w:val="24"/>
+          <w:lang w:val="en-US"/>
+        </w:rPr>
+        <w:t>'MS Advanced Camera Controller' is a camera controller, which has several camera options to suit the most diverse situations. The cameras included in the code are:</w:t>
+      </w:r>
+    </w:p>
+    <w:p>
+      <w:pPr>
+        <w:spacing w:after="0" w:line="240" w:lineRule="auto"/>
+        <w:ind w:firstLine="360"/>
+        <w:jc w:val="both"/>
+        <w:rPr>
+          <w:sz w:val="24"/>
+          <w:szCs w:val="24"/>
+          <w:lang w:val="en-US"/>
+        </w:rPr>
+      </w:pPr>
+    </w:p>
+    <w:p>
+      <w:pPr>
+        <w:pStyle w:val="PargrafodaLista"/>
+        <w:numPr>
+          <w:ilvl w:val="0"/>
+          <w:numId w:val="4"/>
+        </w:numPr>
+        <w:spacing w:after="0" w:line="240" w:lineRule="auto"/>
+        <w:jc w:val="both"/>
+        <w:rPr>
+          <w:sz w:val="24"/>
+          <w:szCs w:val="24"/>
+          <w:lang w:val="en-US"/>
+        </w:rPr>
+      </w:pPr>
+      <w:r>
+        <w:rPr>
+          <w:b/>
+          <w:sz w:val="24"/>
+          <w:szCs w:val="24"/>
+          <w:u w:val="single"/>
+          <w:lang w:val="en-US"/>
+        </w:rPr>
+        <w:t>LookAt The Player:</w:t>
+      </w:r>
+      <w:r>
+        <w:rPr>
+          <w:sz w:val="24"/>
+          <w:szCs w:val="24"/>
+          <w:lang w:val="en-US"/>
+        </w:rPr>
+        <w:t xml:space="preserve"> A camera that stands still, but always rotates toward the object containing the script.</w:t>
+      </w:r>
+      <w:r>
+        <w:rPr>
+          <w:sz w:val="24"/>
+          <w:szCs w:val="24"/>
+          <w:lang w:val="en-US"/>
+        </w:rPr>
+        <w:t>Automatic and manual gears system for the vehicle.</w:t>
+      </w:r>
+    </w:p>
+    <w:p>
+      <w:pPr>
+        <w:pStyle w:val="PargrafodaLista"/>
+        <w:numPr>
+          <w:ilvl w:val="0"/>
+          <w:numId w:val="4"/>
+        </w:numPr>
+        <w:spacing w:after="0" w:line="240" w:lineRule="auto"/>
+        <w:jc w:val="both"/>
+        <w:rPr>
+          <w:sz w:val="24"/>
+          <w:szCs w:val="24"/>
+          <w:lang w:val="en-US"/>
+        </w:rPr>
+      </w:pPr>
+      <w:r>
+        <w:rPr>
+          <w:b/>
+          <w:sz w:val="24"/>
+          <w:szCs w:val="24"/>
+          <w:u w:val="single"/>
+          <w:lang w:val="en-US"/>
+        </w:rPr>
+        <w:t>FirstPerson:</w:t>
+      </w:r>
+      <w:r>
+        <w:rPr>
+          <w:sz w:val="24"/>
+          <w:szCs w:val="24"/>
+          <w:lang w:val="en-US"/>
+        </w:rPr>
+        <w:t xml:space="preserve"> A first-person camera that allows 360-degree rotation without moving the player. Ideal for FPS.</w:t>
+      </w:r>
+    </w:p>
+    <w:p>
+      <w:pPr>
+        <w:pStyle w:val="PargrafodaLista"/>
+        <w:numPr>
+          <w:ilvl w:val="0"/>
+          <w:numId w:val="4"/>
+        </w:numPr>
+        <w:spacing w:after="0" w:line="240" w:lineRule="auto"/>
+        <w:jc w:val="both"/>
+        <w:rPr>
+          <w:sz w:val="24"/>
+          <w:szCs w:val="24"/>
+          <w:lang w:val="en-US"/>
+        </w:rPr>
+      </w:pPr>
+      <w:r>
+        <w:rPr>
+          <w:b/>
+          <w:sz w:val="24"/>
+          <w:szCs w:val="24"/>
+          <w:u w:val="single"/>
+          <w:lang w:val="en-US"/>
+        </w:rPr>
+        <w:t>FollowPlayer:</w:t>
+      </w:r>
+      <w:r>
+        <w:rPr>
+          <w:sz w:val="24"/>
+          <w:szCs w:val="24"/>
+          <w:lang w:val="en-US"/>
+        </w:rPr>
+        <w:t xml:space="preserve"> A camera that follows the object that contains the script smoothly, and avoids obstacles, getting in front of them. This type of camera also makes a smooth rotation towards the object containing the code.</w:t>
+      </w:r>
+    </w:p>
+    <w:p>
+      <w:pPr>
+        <w:pStyle w:val="PargrafodaLista"/>
+        <w:numPr>
+          <w:ilvl w:val="0"/>
+          <w:numId w:val="4"/>
+        </w:numPr>
+        <w:spacing w:after="0" w:line="240" w:lineRule="auto"/>
+        <w:jc w:val="both"/>
+        <w:rPr>
+          <w:sz w:val="24"/>
+          <w:szCs w:val="24"/>
+          <w:lang w:val="en-US"/>
+        </w:rPr>
+      </w:pPr>
+      <w:r>
+        <w:rPr>
+          <w:b/>
+          <w:sz w:val="24"/>
+          <w:szCs w:val="24"/>
+          <w:u w:val="single"/>
+          <w:lang w:val="en-US"/>
+        </w:rPr>
+        <w:t>Orbital:</w:t>
+      </w:r>
+      <w:r>
+        <w:rPr>
+          <w:sz w:val="24"/>
+          <w:szCs w:val="24"/>
+          <w:lang w:val="en-US"/>
+        </w:rPr>
+        <w:t xml:space="preserve"> A simple orbital camera with configurable zoom, distance and motion speed options, and also contains a function that avoids obstacles and detects collisions.</w:t>
+      </w:r>
+    </w:p>
+    <w:p>
+      <w:pPr>
+        <w:pStyle w:val="PargrafodaLista"/>
+        <w:numPr>
+          <w:ilvl w:val="0"/>
+          <w:numId w:val="4"/>
+        </w:numPr>
+        <w:spacing w:after="0" w:line="240" w:lineRule="auto"/>
+        <w:jc w:val="both"/>
+        <w:rPr>
+          <w:sz w:val="24"/>
+          <w:szCs w:val="24"/>
+          <w:lang w:val="en-US"/>
+        </w:rPr>
+      </w:pPr>
+      <w:r>
+        <w:rPr>
+          <w:b/>
+          <w:sz w:val="24"/>
+          <w:szCs w:val="24"/>
+          <w:lang w:val="en-US"/>
+        </w:rPr>
+        <w:t>Stop:</w:t>
+      </w:r>
+      <w:r>
+        <w:rPr>
+          <w:sz w:val="24"/>
+          <w:szCs w:val="24"/>
+          <w:lang w:val="en-US"/>
+        </w:rPr>
+        <w:t xml:space="preserve"> A totally dead camera with no action at all.</w:t>
+      </w:r>
+    </w:p>
+    <w:p>
+      <w:pPr>
+        <w:pStyle w:val="PargrafodaLista"/>
+        <w:numPr>
+          <w:ilvl w:val="0"/>
+          <w:numId w:val="4"/>
+        </w:numPr>
+        <w:spacing w:after="0" w:line="240" w:lineRule="auto"/>
+        <w:jc w:val="both"/>
+        <w:rPr>
+          <w:sz w:val="24"/>
+          <w:szCs w:val="24"/>
+          <w:lang w:val="en-US"/>
+        </w:rPr>
+      </w:pPr>
+      <w:r>
+        <w:rPr>
+          <w:b/>
+          <w:sz w:val="24"/>
+          <w:szCs w:val="24"/>
+          <w:u w:val="single"/>
+          <w:lang w:val="en-US"/>
+        </w:rPr>
+        <w:t>StraightStop:</w:t>
+      </w:r>
+      <w:r>
+        <w:rPr>
+          <w:sz w:val="24"/>
+          <w:szCs w:val="24"/>
+          <w:lang w:val="en-US"/>
+        </w:rPr>
+        <w:t xml:space="preserve"> A camera that stands still in its position, but keeps the horizon always straight.</w:t>
+      </w:r>
+    </w:p>
+    <w:p>
+      <w:pPr>
+        <w:pStyle w:val="PargrafodaLista"/>
+        <w:numPr>
+          <w:ilvl w:val="0"/>
+          <w:numId w:val="4"/>
+        </w:numPr>
+        <w:spacing w:after="0" w:line="240" w:lineRule="auto"/>
+        <w:jc w:val="both"/>
+        <w:rPr>
+          <w:sz w:val="24"/>
+          <w:szCs w:val="24"/>
+          <w:lang w:val="en-US"/>
+        </w:rPr>
+      </w:pPr>
+      <w:r>
+        <w:rPr>
+          <w:b/>
+          <w:sz w:val="24"/>
+          <w:szCs w:val="24"/>
+          <w:u w:val="single"/>
+          <w:lang w:val="en-US"/>
+        </w:rPr>
+        <w:t>OrbitalThatFollow:</w:t>
+      </w:r>
+      <w:r>
+        <w:rPr>
+          <w:sz w:val="24"/>
+          <w:szCs w:val="24"/>
+          <w:lang w:val="en-US"/>
+        </w:rPr>
+        <w:t xml:space="preserve"> A junction of the '</w:t>
+      </w:r>
+      <w:r>
+        <w:rPr>
+          <w:b/>
+          <w:sz w:val="24"/>
+          <w:szCs w:val="24"/>
+          <w:lang w:val="en-US"/>
+        </w:rPr>
+        <w:t>FollowPlayer</w:t>
+      </w:r>
+      <w:r>
+        <w:rPr>
+          <w:sz w:val="24"/>
+          <w:szCs w:val="24"/>
+          <w:lang w:val="en-US"/>
+        </w:rPr>
+        <w:t>' and '</w:t>
+      </w:r>
+      <w:r>
+        <w:rPr>
+          <w:b/>
+          <w:sz w:val="24"/>
+          <w:szCs w:val="24"/>
+          <w:lang w:val="en-US"/>
+        </w:rPr>
+        <w:t>Orbital</w:t>
+      </w:r>
+      <w:r>
+        <w:rPr>
+          <w:sz w:val="24"/>
+          <w:szCs w:val="24"/>
+          <w:lang w:val="en-US"/>
+        </w:rPr>
+        <w:t>' cameras.</w:t>
+      </w:r>
+    </w:p>
+    <w:p>
+      <w:pPr>
+        <w:pStyle w:val="PargrafodaLista"/>
+        <w:numPr>
+          <w:ilvl w:val="0"/>
+          <w:numId w:val="4"/>
+        </w:numPr>
+        <w:spacing w:after="0" w:line="240" w:lineRule="auto"/>
+        <w:jc w:val="both"/>
+        <w:rPr>
+          <w:sz w:val="24"/>
+          <w:szCs w:val="24"/>
+          <w:lang w:val="en-US"/>
+        </w:rPr>
+      </w:pPr>
+      <w:r>
+        <w:rPr>
+          <w:b/>
+          <w:sz w:val="24"/>
+          <w:szCs w:val="24"/>
+          <w:u w:val="single"/>
+          <w:lang w:val="en-US"/>
+        </w:rPr>
+        <w:t>ETS_StyleCamera:</w:t>
+      </w:r>
+      <w:r>
+        <w:rPr>
+          <w:sz w:val="24"/>
+          <w:szCs w:val="24"/>
+          <w:lang w:val="en-US"/>
+        </w:rPr>
+        <w:t xml:space="preserve"> A '</w:t>
+      </w:r>
+      <w:r>
+        <w:rPr>
+          <w:b/>
+          <w:sz w:val="24"/>
+          <w:szCs w:val="24"/>
+          <w:lang w:val="en-US"/>
+        </w:rPr>
+        <w:t>FistPerson</w:t>
+      </w:r>
+      <w:r>
+        <w:rPr>
+          <w:sz w:val="24"/>
+          <w:szCs w:val="24"/>
+          <w:lang w:val="en-US"/>
+        </w:rPr>
+        <w:t>' camera, with an additional sliding option when the player looks to the left, allowing the camera to move slightly, and come back in case the player looks to the right.</w:t>
+      </w:r>
+    </w:p>
+    <w:p>
+      <w:pPr>
+        <w:spacing w:after="0" w:line="240" w:lineRule="auto"/>
+        <w:ind w:firstLine="708"/>
+        <w:jc w:val="both"/>
+        <w:rPr>
+          <w:sz w:val="24"/>
+          <w:szCs w:val="24"/>
+          <w:lang w:val="en-US"/>
+        </w:rPr>
+      </w:pPr>
+    </w:p>
+    <w:p>
+      <w:pPr>
+        <w:spacing w:after="0" w:line="240" w:lineRule="auto"/>
+        <w:jc w:val="both"/>
+        <w:rPr>
+          <w:sz w:val="24"/>
+          <w:szCs w:val="24"/>
+          <w:lang w:val="en-US"/>
+        </w:rPr>
+      </w:pPr>
+    </w:p>
+    <w:p>
+      <w:pPr>
+        <w:ind w:firstLine="360"/>
+        <w:jc w:val="both"/>
+        <w:rPr>
+          <w:sz w:val="24"/>
+          <w:szCs w:val="24"/>
+          <w:lang w:val="en-US"/>
+        </w:rPr>
+      </w:pPr>
+      <w:r>
+        <w:rPr>
+          <w:sz w:val="24"/>
+          <w:szCs w:val="24"/>
+          <w:lang w:val="en-US"/>
+        </w:rPr>
+        <w:t>'MS Advanced Camera Controller' also includes a demo scene, with all kinds of cameras listed above, to demonstrate the operation.</w:t>
+      </w:r>
+    </w:p>
+    <w:p>
+      <w:pPr>
+        <w:ind w:firstLine="360"/>
+        <w:jc w:val="both"/>
+        <w:rPr>
+          <w:sz w:val="24"/>
+          <w:szCs w:val="24"/>
+          <w:lang w:val="en-US"/>
+        </w:rPr>
+      </w:pPr>
+    </w:p>
+    <w:p>
+      <w:pPr>
+        <w:ind w:firstLine="360"/>
+        <w:jc w:val="both"/>
+        <w:rPr>
+          <w:sz w:val="24"/>
+          <w:szCs w:val="24"/>
+          <w:lang w:val="en-US"/>
+        </w:rPr>
+      </w:pPr>
+    </w:p>
+    <w:p>
+      <w:pPr>
+        <w:ind w:firstLine="360"/>
+        <w:jc w:val="both"/>
+        <w:rPr>
+          <w:sz w:val="24"/>
+          <w:szCs w:val="24"/>
+          <w:lang w:val="en-US"/>
+        </w:rPr>
+      </w:pPr>
+    </w:p>
+    <w:p>
+      <w:pPr>
+        <w:ind w:firstLine="360"/>
+        <w:jc w:val="both"/>
+        <w:rPr>
+          <w:sz w:val="24"/>
+          <w:szCs w:val="24"/>
+          <w:lang w:val="en-US"/>
+        </w:rPr>
+      </w:pPr>
+    </w:p>
+    <w:p>
+      <w:pPr>
+        <w:ind w:firstLine="360"/>
+        <w:jc w:val="both"/>
+        <w:rPr>
+          <w:sz w:val="24"/>
+          <w:szCs w:val="24"/>
+          <w:lang w:val="en-US"/>
+        </w:rPr>
+      </w:pPr>
+    </w:p>
+    <w:p>
+      <w:pPr>
+        <w:ind w:firstLine="360"/>
+        <w:jc w:val="both"/>
+        <w:rPr>
+          <w:b/>
+          <w:sz w:val="28"/>
+          <w:szCs w:val="24"/>
+          <w:lang w:val="en-US"/>
+        </w:rPr>
+      </w:pPr>
+      <w:r>
+        <w:rPr>
+          <w:b/>
+          <w:sz w:val="28"/>
+          <w:szCs w:val="24"/>
+          <w:lang w:val="en-US"/>
+        </w:rPr>
+        <w:lastRenderedPageBreak/>
+        <w:t>How to use:</w:t>
+      </w:r>
+    </w:p>
+    <w:p>
+      <w:pPr>
+        <w:ind w:firstLine="360"/>
+        <w:jc w:val="both"/>
+        <w:rPr>
+          <w:sz w:val="24"/>
+          <w:szCs w:val="24"/>
+          <w:lang w:val="en-US"/>
+        </w:rPr>
+      </w:pPr>
+      <w:r>
+        <w:rPr>
+          <w:sz w:val="24"/>
+          <w:szCs w:val="24"/>
+          <w:lang w:val="en-US"/>
+        </w:rPr>
+        <w:t>To use the asset, simply associate the 'MSCameraController' script with your player's main object, associate the cameras with the variables and configure everything.</w:t>
+      </w:r>
+    </w:p>
+    <w:p>
+      <w:pPr>
+        <w:ind w:firstLine="360"/>
+        <w:jc w:val="both"/>
+        <w:rPr>
+          <w:sz w:val="24"/>
+          <w:szCs w:val="24"/>
+          <w:lang w:val="en-US"/>
+        </w:rPr>
+      </w:pPr>
+      <w:r>
+        <w:rPr>
+          <w:sz w:val="24"/>
+          <w:szCs w:val="24"/>
+          <w:lang w:val="en-US"/>
+        </w:rPr>
+        <w:t>In the 'Cameras' array, you must define the number of cameras you have and press the 'Enter' key to initialize the array of cameras.</w:t>
+      </w:r>
+    </w:p>
+    <w:p>
+      <w:pPr>
+        <w:ind w:firstLine="360"/>
+        <w:jc w:val="both"/>
+        <w:rPr>
+          <w:sz w:val="24"/>
+          <w:szCs w:val="24"/>
+          <w:lang w:val="en-US"/>
+        </w:rPr>
+      </w:pPr>
+      <w:r>
+        <w:rPr>
+          <w:sz w:val="24"/>
+          <w:szCs w:val="24"/>
+          <w:lang w:val="en-US"/>
+        </w:rPr>
+        <w:t>Once you've done that, simply associate each camera with an index and set the type of rotation or movement that each camera should have, as the image below illustrates.</w:t>
+      </w:r>
+    </w:p>
+    <w:p>
+      <w:pPr>
+        <w:ind w:firstLine="360"/>
+        <w:jc w:val="center"/>
+        <w:rPr>
+          <w:sz w:val="24"/>
+          <w:szCs w:val="24"/>
+          <w:lang w:val="en-US"/>
+        </w:rPr>
+      </w:pPr>
+      <w:r>
+        <w:rPr>
+          <w:noProof/>
+          <w:sz w:val="24"/>
+          <w:szCs w:val="24"/>
+          <w:lang w:eastAsia="pt-BR"/>
+        </w:rPr>
+        <w:drawing>
+          <wp:inline distT="0" distB="0" distL="0" distR="0">
+            <wp:extent cx="3086531" cy="4515481"/>
+            <wp:effectExtent l="0" t="0" r="0" b="0"/>
+            <wp:docPr id="8" name="Imagem 8"/>
+            <wp:cNvGraphicFramePr>
+              <a:graphicFrameLocks xmlns:a="http://schemas.openxmlformats.org/drawingml/2006/main" noChangeAspect="1"/>
+            </wp:cNvGraphicFramePr>
+            <a:graphic xmlns:a="http://schemas.openxmlformats.org/drawingml/2006/main">
+              <a:graphicData uri="http://schemas.openxmlformats.org/drawingml/2006/picture">
+                <pic:pic xmlns:pic="http://schemas.openxmlformats.org/drawingml/2006/picture">
+                  <pic:nvPicPr>
+                    <pic:cNvPr id="0" name="1.png"/>
+                    <pic:cNvPicPr/>
+                  </pic:nvPicPr>
+                  <pic:blipFill>
+                    <a:blip r:embed="rId8">
+                      <a:extLst>
+                        <a:ext uri="{28A0092B-C50C-407E-A947-70E740481C1C}">
+                          <a14:useLocalDpi xmlns:a14="http://schemas.microsoft.com/office/drawing/2010/main" val="0"/>
+                        </a:ext>
+                      </a:extLst>
+                    </a:blip>
+                    <a:stretch>
+                      <a:fillRect/>
+                    </a:stretch>
+                  </pic:blipFill>
+                  <pic:spPr>
+                    <a:xfrm>
+                      <a:off x="0" y="0"/>
+                      <a:ext cx="3086531" cy="4515481"/>
+                    </a:xfrm>
+                    <a:prstGeom prst="rect">
+                      <a:avLst/>
+                    </a:prstGeom>
+                  </pic:spPr>
+                </pic:pic>
+              </a:graphicData>
+            </a:graphic>
+          </wp:inline>
+        </w:drawing>
+      </w:r>
+    </w:p>
+    <w:p>
+      <w:pPr>
+        <w:ind w:firstLine="360"/>
+        <w:jc w:val="center"/>
+        <w:rPr>
+          <w:sz w:val="24"/>
+          <w:szCs w:val="24"/>
+          <w:lang w:val="en-US"/>
+        </w:rPr>
+      </w:pPr>
+    </w:p>
+    <w:p>
+      <w:pPr>
+        <w:ind w:firstLine="360"/>
+        <w:jc w:val="center"/>
+        <w:rPr>
+          <w:sz w:val="24"/>
+          <w:szCs w:val="24"/>
+          <w:lang w:val="en-US"/>
+        </w:rPr>
+      </w:pPr>
+    </w:p>
+    <w:p>
+      <w:pPr>
+        <w:ind w:firstLine="360"/>
+        <w:jc w:val="center"/>
+        <w:rPr>
+          <w:sz w:val="24"/>
+          <w:szCs w:val="24"/>
+          <w:lang w:val="en-US"/>
+        </w:rPr>
+      </w:pPr>
+    </w:p>
+    <w:p>
+      <w:pPr>
+        <w:ind w:firstLine="360"/>
+        <w:jc w:val="center"/>
+        <w:rPr>
+          <w:sz w:val="24"/>
+          <w:szCs w:val="24"/>
+          <w:lang w:val="en-US"/>
+        </w:rPr>
+      </w:pPr>
+    </w:p>
+    <w:p>
+      <w:pPr>
+        <w:ind w:firstLine="360"/>
+        <w:jc w:val="both"/>
+        <w:rPr>
+          <w:sz w:val="24"/>
+          <w:szCs w:val="24"/>
+          <w:lang w:val="en-US"/>
+        </w:rPr>
+      </w:pPr>
+      <w:r>
+        <w:rPr>
+          <w:sz w:val="24"/>
+          <w:szCs w:val="24"/>
+          <w:lang w:val="en-US"/>
+        </w:rPr>
+        <w:lastRenderedPageBreak/>
+        <w:t>You can configure each type of Camera as well, by setting the limits of movement, speeds, rotations, among other things, as the image below demonstrates.</w:t>
+      </w:r>
+    </w:p>
+    <w:p>
+      <w:pPr>
+        <w:ind w:firstLine="360"/>
+        <w:jc w:val="center"/>
+        <w:rPr>
+          <w:sz w:val="24"/>
+          <w:szCs w:val="24"/>
+          <w:lang w:val="en-US"/>
+        </w:rPr>
+      </w:pPr>
+      <w:r>
+        <w:rPr>
+          <w:noProof/>
+          <w:sz w:val="24"/>
+          <w:szCs w:val="24"/>
+          <w:lang w:eastAsia="pt-BR"/>
+        </w:rPr>
+        <w:drawing>
+          <wp:inline distT="0" distB="0" distL="0" distR="0">
+            <wp:extent cx="3086531" cy="5944430"/>
+            <wp:effectExtent l="0" t="0" r="0" b="0"/>
+            <wp:docPr id="10" name="Imagem 10"/>
+            <wp:cNvGraphicFramePr>
+              <a:graphicFrameLocks xmlns:a="http://schemas.openxmlformats.org/drawingml/2006/main" noChangeAspect="1"/>
+            </wp:cNvGraphicFramePr>
+            <a:graphic xmlns:a="http://schemas.openxmlformats.org/drawingml/2006/main">
+              <a:graphicData uri="http://schemas.openxmlformats.org/drawingml/2006/picture">
+                <pic:pic xmlns:pic="http://schemas.openxmlformats.org/drawingml/2006/picture">
+                  <pic:nvPicPr>
+                    <pic:cNvPr id="0" name="Sem título.png"/>
+                    <pic:cNvPicPr/>
+                  </pic:nvPicPr>
+                  <pic:blipFill>
+                    <a:blip r:embed="rId9">
+                      <a:extLst>
+                        <a:ext uri="{28A0092B-C50C-407E-A947-70E740481C1C}">
+                          <a14:useLocalDpi xmlns:a14="http://schemas.microsoft.com/office/drawing/2010/main" val="0"/>
+                        </a:ext>
+                      </a:extLst>
+                    </a:blip>
+                    <a:stretch>
+                      <a:fillRect/>
+                    </a:stretch>
+                  </pic:blipFill>
+                  <pic:spPr>
+                    <a:xfrm>
+                      <a:off x="0" y="0"/>
+                      <a:ext cx="3086531" cy="5944430"/>
+                    </a:xfrm>
+                    <a:prstGeom prst="rect">
+                      <a:avLst/>
+                    </a:prstGeom>
+                  </pic:spPr>
+                </pic:pic>
+              </a:graphicData>
+            </a:graphic>
+          </wp:inline>
+        </w:drawing>
+      </w:r>
+    </w:p>
+    <w:p>
+      <w:pPr>
+        <w:ind w:firstLine="708"/>
+        <w:jc w:val="both"/>
+        <w:rPr>
+          <w:sz w:val="24"/>
+          <w:szCs w:val="24"/>
+          <w:lang w:val="en-US"/>
+        </w:rPr>
+      </w:pPr>
+    </w:p>
+    <w:p>
+      <w:pPr>
+        <w:ind w:firstLine="708"/>
+        <w:jc w:val="both"/>
+        <w:rPr>
+          <w:sz w:val="24"/>
+          <w:szCs w:val="24"/>
+          <w:lang w:val="en-US"/>
+        </w:rPr>
+      </w:pPr>
+      <w:r>
+        <w:rPr>
+          <w:sz w:val="24"/>
+          <w:szCs w:val="24"/>
+          <w:lang w:val="en-US"/>
+        </w:rPr>
+        <w:t>The entire system has 'Tooltips' in the variables, making the system easy to implement, and helping to avoid errors. These Tooltips provide warnings that help the user to implement the system. To see the warnings, just rest your mouse over some variable, and the warning will appear.</w:t>
+      </w:r>
+    </w:p>
+    <w:p>
+      <w:pPr>
+        <w:ind w:firstLine="360"/>
+        <w:jc w:val="both"/>
+        <w:rPr>
+          <w:sz w:val="24"/>
+          <w:szCs w:val="24"/>
+          <w:lang w:val="en-US"/>
+        </w:rPr>
+      </w:pPr>
+    </w:p>
+    <w:p>
+      <w:pPr>
+        <w:ind w:firstLine="360"/>
+        <w:jc w:val="both"/>
+        <w:rPr>
+          <w:sz w:val="24"/>
+          <w:szCs w:val="24"/>
+          <w:lang w:val="en-US"/>
+        </w:rPr>
+      </w:pPr>
+    </w:p>
+    <w:p>
+      <w:pPr>
+        <w:jc w:val="both"/>
+        <w:rPr>
+          <w:sz w:val="24"/>
+          <w:szCs w:val="24"/>
+          <w:lang w:val="en-US"/>
+        </w:rPr>
+      </w:pPr>
+      <w:bookmarkStart w:id="0" w:name="_GoBack"/>
+      <w:bookmarkEnd w:id="0"/>
+    </w:p>
+    <w:sectPr>
+      <w:pgSz w:w="11906" w:h="16838"/>
+      <w:pgMar w:top="1417" w:right="1701" w:bottom="1417" w:left="1701" w:header="708" w:footer="708" w:gutter="0"/>
+      <w:cols w:space="708"/>
+      <w:docGrid w:linePitch="360"/>
+    </w:sectPr>
+  </w:body>
+</w:document>
+</file>
 
 <file path=word/numbering.xml><?xml version="1.0" encoding="utf-8"?>
 <w:numbering xmlns:wpc="http://schemas.microsoft.com/office/word/2010/wordprocessingCanvas" xmlns:mc="http://schemas.openxmlformats.org/markup-compatibility/2006" xmlns:o="urn:schemas-microsoft-com:office:office" xmlns:r="http://schemas.openxmlformats.org/officeDocument/2006/relationships" xmlns:m="http://schemas.openxmlformats.org/officeDocument/2006/math" xmlns:v="urn:schemas-microsoft-com:vml" xmlns:wp14="http://schemas.microsoft.com/office/word/2010/wordprocessingDrawing" xmlns:wp="http://schemas.openxmlformats.org/drawingml/2006/wordprocessingDrawing" xmlns:w10="urn:schemas-microsoft-com:office:word" xmlns:w="http://schemas.openxmlformats.org/wordprocessingml/2006/main" xmlns:w14="http://schemas.microsoft.com/office/word/2010/wordml" xmlns:wpg="http://schemas.microsoft.com/office/word/2010/wordprocessingGroup" xmlns:wpi="http://schemas.microsoft.com/office/word/2010/wordprocessingInk" xmlns:wne="http://schemas.microsoft.com/office/word/2006/wordml" xmlns:wps="http://schemas.microsoft.com/office/word/2010/wordprocessingShape" mc:Ignorable="w14 wp14">
@@ -1064,4 +2055,289 @@
     </w:rPr>
   </w:style>
 </w:styles>
+</file>
+
+<file path=word/theme/theme1.xml><?xml version="1.0" encoding="utf-8"?>
+<a:theme xmlns:a="http://schemas.openxmlformats.org/drawingml/2006/main" name="Tema do Office">
+  <a:themeElements>
+    <a:clrScheme name="Escritório">
+      <a:dk1>
+        <a:sysClr val="windowText" lastClr="000000"/>
+      </a:dk1>
+      <a:lt1>
+        <a:sysClr val="window" lastClr="FFFFFF"/>
+      </a:lt1>
+      <a:dk2>
+        <a:srgbClr val="1F497D"/>
+      </a:dk2>
+      <a:lt2>
+        <a:srgbClr val="EEECE1"/>
+      </a:lt2>
+      <a:accent1>
+        <a:srgbClr val="4F81BD"/>
+      </a:accent1>
+      <a:accent2>
+        <a:srgbClr val="C0504D"/>
+      </a:accent2>
+      <a:accent3>
+        <a:srgbClr val="9BBB59"/>
+      </a:accent3>
+      <a:accent4>
+        <a:srgbClr val="8064A2"/>
+      </a:accent4>
+      <a:accent5>
+        <a:srgbClr val="4BACC6"/>
+      </a:accent5>
+      <a:accent6>
+        <a:srgbClr val="F79646"/>
+      </a:accent6>
+      <a:hlink>
+        <a:srgbClr val="0000FF"/>
+      </a:hlink>
+      <a:folHlink>
+        <a:srgbClr val="800080"/>
+      </a:folHlink>
+    </a:clrScheme>
+    <a:fontScheme name="Escritório">
+      <a:majorFont>
+        <a:latin typeface="Cambria"/>
+        <a:ea typeface=""/>
+        <a:cs typeface=""/>
+        <a:font script="Jpan" typeface="ＭＳ ゴシック"/>
+        <a:font script="Hang" typeface="맑은 고딕"/>
+        <a:font script="Hans" typeface="宋体"/>
+        <a:font script="Hant" typeface="新細明體"/>
+        <a:font script="Arab" typeface="Times New Roman"/>
+        <a:font script="Hebr" typeface="Times New Roman"/>
+        <a:font script="Thai" typeface="Angsana New"/>
+        <a:font script="Ethi" typeface="Nyala"/>
+        <a:font script="Beng" typeface="Vrinda"/>
+        <a:font script="Gujr" typeface="Shruti"/>
+        <a:font script="Khmr" typeface="MoolBoran"/>
+        <a:font script="Knda" typeface="Tunga"/>
+        <a:font script="Guru" typeface="Raavi"/>
+        <a:font script="Cans" typeface="Euphemia"/>
+        <a:font script="Cher" typeface="Plantagenet Cherokee"/>
+        <a:font script="Yiii" typeface="Microsoft Yi Baiti"/>
+        <a:font script="Tibt" typeface="Microsoft Himalaya"/>
+        <a:font script="Thaa" typeface="MV Boli"/>
+        <a:font script="Deva" typeface="Mangal"/>
+        <a:font script="Telu" typeface="Gautami"/>
+        <a:font script="Taml" typeface="Latha"/>
+        <a:font script="Syrc" typeface="Estrangelo Edessa"/>
+        <a:font script="Orya" typeface="Kalinga"/>
+        <a:font script="Mlym" typeface="Kartika"/>
+        <a:font script="Laoo" typeface="DokChampa"/>
+        <a:font script="Sinh" typeface="Iskoola Pota"/>
+        <a:font script="Mong" typeface="Mongolian Baiti"/>
+        <a:font script="Viet" typeface="Times New Roman"/>
+        <a:font script="Uigh" typeface="Microsoft Uighur"/>
+        <a:font script="Geor" typeface="Sylfaen"/>
+      </a:majorFont>
+      <a:minorFont>
+        <a:latin typeface="Calibri"/>
+        <a:ea typeface=""/>
+        <a:cs typeface=""/>
+        <a:font script="Jpan" typeface="ＭＳ 明朝"/>
+        <a:font script="Hang" typeface="맑은 고딕"/>
+        <a:font script="Hans" typeface="宋体"/>
+        <a:font script="Hant" typeface="新細明體"/>
+        <a:font script="Arab" typeface="Arial"/>
+        <a:font script="Hebr" typeface="Arial"/>
+        <a:font script="Thai" typeface="Cordia New"/>
+        <a:font script="Ethi" typeface="Nyala"/>
+        <a:font script="Beng" typeface="Vrinda"/>
+        <a:font script="Gujr" typeface="Shruti"/>
+        <a:font script="Khmr" typeface="DaunPenh"/>
+        <a:font script="Knda" typeface="Tunga"/>
+        <a:font script="Guru" typeface="Raavi"/>
+        <a:font script="Cans" typeface="Euphemia"/>
+        <a:font script="Cher" typeface="Plantagenet Cherokee"/>
+        <a:font script="Yiii" typeface="Microsoft Yi Baiti"/>
+        <a:font script="Tibt" typeface="Microsoft Himalaya"/>
+        <a:font script="Thaa" typeface="MV Boli"/>
+        <a:font script="Deva" typeface="Mangal"/>
+        <a:font script="Telu" typeface="Gautami"/>
+        <a:font script="Taml" typeface="Latha"/>
+        <a:font script="Syrc" typeface="Estrangelo Edessa"/>
+        <a:font script="Orya" typeface="Kalinga"/>
+        <a:font script="Mlym" typeface="Kartika"/>
+        <a:font script="Laoo" typeface="DokChampa"/>
+        <a:font script="Sinh" typeface="Iskoola Pota"/>
+        <a:font script="Mong" typeface="Mongolian Baiti"/>
+        <a:font script="Viet" typeface="Arial"/>
+        <a:font script="Uigh" typeface="Microsoft Uighur"/>
+        <a:font script="Geor" typeface="Sylfaen"/>
+      </a:minorFont>
+    </a:fontScheme>
+    <a:fmtScheme name="Escritório">
+      <a:fillStyleLst>
+        <a:solidFill>
+          <a:schemeClr val="phClr"/>
+        </a:solidFill>
+        <a:gradFill rotWithShape="1">
+          <a:gsLst>
+            <a:gs pos="0">
+              <a:schemeClr val="phClr">
+                <a:tint val="50000"/>
+                <a:satMod val="300000"/>
+              </a:schemeClr>
+            </a:gs>
+            <a:gs pos="35000">
+              <a:schemeClr val="phClr">
+                <a:tint val="37000"/>
+                <a:satMod val="300000"/>
+              </a:schemeClr>
+            </a:gs>
+            <a:gs pos="100000">
+              <a:schemeClr val="phClr">
+                <a:tint val="15000"/>
+                <a:satMod val="350000"/>
+              </a:schemeClr>
+            </a:gs>
+          </a:gsLst>
+          <a:lin ang="16200000" scaled="1"/>
+        </a:gradFill>
+        <a:gradFill rotWithShape="1">
+          <a:gsLst>
+            <a:gs pos="0">
+              <a:schemeClr val="phClr">
+                <a:shade val="51000"/>
+                <a:satMod val="130000"/>
+              </a:schemeClr>
+            </a:gs>
+            <a:gs pos="80000">
+              <a:schemeClr val="phClr">
+                <a:shade val="93000"/>
+                <a:satMod val="130000"/>
+              </a:schemeClr>
+            </a:gs>
+            <a:gs pos="100000">
+              <a:schemeClr val="phClr">
+                <a:shade val="94000"/>
+                <a:satMod val="135000"/>
+              </a:schemeClr>
+            </a:gs>
+          </a:gsLst>
+          <a:lin ang="16200000" scaled="0"/>
+        </a:gradFill>
+      </a:fillStyleLst>
+      <a:lnStyleLst>
+        <a:ln w="9525" cap="flat" cmpd="sng" algn="ctr">
+          <a:solidFill>
+            <a:schemeClr val="phClr">
+              <a:shade val="95000"/>
+              <a:satMod val="105000"/>
+            </a:schemeClr>
+          </a:solidFill>
+          <a:prstDash val="solid"/>
+        </a:ln>
+        <a:ln w="25400" cap="flat" cmpd="sng" algn="ctr">
+          <a:solidFill>
+            <a:schemeClr val="phClr"/>
+          </a:solidFill>
+          <a:prstDash val="solid"/>
+        </a:ln>
+        <a:ln w="38100" cap="flat" cmpd="sng" algn="ctr">
+          <a:solidFill>
+            <a:schemeClr val="phClr"/>
+          </a:solidFill>
+          <a:prstDash val="solid"/>
+        </a:ln>
+      </a:lnStyleLst>
+      <a:effectStyleLst>
+        <a:effectStyle>
+          <a:effectLst>
+            <a:outerShdw blurRad="40000" dist="20000" dir="5400000" rotWithShape="0">
+              <a:srgbClr val="000000">
+                <a:alpha val="38000"/>
+              </a:srgbClr>
+            </a:outerShdw>
+          </a:effectLst>
+        </a:effectStyle>
+        <a:effectStyle>
+          <a:effectLst>
+            <a:outerShdw blurRad="40000" dist="23000" dir="5400000" rotWithShape="0">
+              <a:srgbClr val="000000">
+                <a:alpha val="35000"/>
+              </a:srgbClr>
+            </a:outerShdw>
+          </a:effectLst>
+        </a:effectStyle>
+        <a:effectStyle>
+          <a:effectLst>
+            <a:outerShdw blurRad="40000" dist="23000" dir="5400000" rotWithShape="0">
+              <a:srgbClr val="000000">
+                <a:alpha val="35000"/>
+              </a:srgbClr>
+            </a:outerShdw>
+          </a:effectLst>
+          <a:scene3d>
+            <a:camera prst="orthographicFront">
+              <a:rot lat="0" lon="0" rev="0"/>
+            </a:camera>
+            <a:lightRig rig="threePt" dir="t">
+              <a:rot lat="0" lon="0" rev="1200000"/>
+            </a:lightRig>
+          </a:scene3d>
+          <a:sp3d>
+            <a:bevelT w="63500" h="25400"/>
+          </a:sp3d>
+        </a:effectStyle>
+      </a:effectStyleLst>
+      <a:bgFillStyleLst>
+        <a:solidFill>
+          <a:schemeClr val="phClr"/>
+        </a:solidFill>
+        <a:gradFill rotWithShape="1">
+          <a:gsLst>
+            <a:gs pos="0">
+              <a:schemeClr val="phClr">
+                <a:tint val="40000"/>
+                <a:satMod val="350000"/>
+              </a:schemeClr>
+            </a:gs>
+            <a:gs pos="40000">
+              <a:schemeClr val="phClr">
+                <a:tint val="45000"/>
+                <a:shade val="99000"/>
+                <a:satMod val="350000"/>
+              </a:schemeClr>
+            </a:gs>
+            <a:gs pos="100000">
+              <a:schemeClr val="phClr">
+                <a:shade val="20000"/>
+                <a:satMod val="255000"/>
+              </a:schemeClr>
+            </a:gs>
+          </a:gsLst>
+          <a:path path="circle">
+            <a:fillToRect l="50000" t="-80000" r="50000" b="180000"/>
+          </a:path>
+        </a:gradFill>
+        <a:gradFill rotWithShape="1">
+          <a:gsLst>
+            <a:gs pos="0">
+              <a:schemeClr val="phClr">
+                <a:tint val="80000"/>
+                <a:satMod val="300000"/>
+              </a:schemeClr>
+            </a:gs>
+            <a:gs pos="100000">
+              <a:schemeClr val="phClr">
+                <a:shade val="30000"/>
+                <a:satMod val="200000"/>
+              </a:schemeClr>
+            </a:gs>
+          </a:gsLst>
+          <a:path path="circle">
+            <a:fillToRect l="50000" t="50000" r="50000" b="50000"/>
+          </a:path>
+        </a:gradFill>
+      </a:bgFillStyleLst>
+    </a:fmtScheme>
+  </a:themeElements>
+  <a:objectDefaults/>
+  <a:extraClrSchemeLst/>
+</a:theme>
 </file>
</xml_diff>